<commit_message>
Add Google Analytics to the list of used Google Play Services
</commit_message>
<xml_diff>
--- a/docs/Manchester United App.docx
+++ b/docs/Manchester United App.docx
@@ -1913,26 +1913,41 @@
         </w:rPr>
       </w:pPr>
     </w:p>
+    <w:p>
+      <w:pPr>
+        <w:rPr>
+          <w:color w:val="38761D"/>
+        </w:rPr>
+      </w:pPr>
+      <w:r>
+        <w:rPr>
+          <w:color w:val="auto"/>
+        </w:rPr>
+        <w:t>The application will also use Google Analytics to gather anonymous usage statistics.</w:t>
+      </w:r>
+      <w:bookmarkStart w:id="16" w:name="_GoBack"/>
+      <w:bookmarkEnd w:id="16"/>
+    </w:p>
     <w:p/>
     <w:p>
       <w:pPr>
         <w:pStyle w:val="Cmsor1"/>
       </w:pPr>
-      <w:bookmarkStart w:id="16" w:name="_Toc510878788"/>
+      <w:bookmarkStart w:id="17" w:name="_Toc510878788"/>
       <w:r>
         <w:t>Next Steps: Required Tasks</w:t>
       </w:r>
-      <w:bookmarkEnd w:id="16"/>
+      <w:bookmarkEnd w:id="17"/>
     </w:p>
     <w:p>
       <w:pPr>
         <w:pStyle w:val="Cmsor2"/>
       </w:pPr>
-      <w:bookmarkStart w:id="17" w:name="_Toc510878789"/>
+      <w:bookmarkStart w:id="18" w:name="_Toc510878789"/>
       <w:r>
         <w:t>Task 1: Project Setup</w:t>
       </w:r>
-      <w:bookmarkEnd w:id="17"/>
+      <w:bookmarkEnd w:id="18"/>
     </w:p>
     <w:p/>
     <w:p>
@@ -1991,7 +2006,7 @@
       <w:pPr>
         <w:pStyle w:val="Cmsor2"/>
       </w:pPr>
-      <w:bookmarkStart w:id="18" w:name="_Toc510878790"/>
+      <w:bookmarkStart w:id="19" w:name="_Toc510878790"/>
       <w:r>
         <w:lastRenderedPageBreak/>
         <w:t>Task 2:</w:t>
@@ -2005,7 +2020,7 @@
       <w:r>
         <w:t>Google Cloud Endpoint server</w:t>
       </w:r>
-      <w:bookmarkEnd w:id="18"/>
+      <w:bookmarkEnd w:id="19"/>
     </w:p>
     <w:p>
       <w:pPr>
@@ -2104,13 +2119,7 @@
         <w:pStyle w:val="Cmsor2"/>
       </w:pPr>
       <w:r>
-        <w:t>Task 3</w:t>
-      </w:r>
-      <w:r>
-        <w:t xml:space="preserve">: </w:t>
-      </w:r>
-      <w:r>
-        <w:t>Load and store data from server</w:t>
+        <w:t>Task 3: Load and store data from server</w:t>
       </w:r>
     </w:p>
     <w:p/>
@@ -2183,7 +2192,7 @@
           <w:color w:val="274E13"/>
         </w:rPr>
       </w:pPr>
-      <w:bookmarkStart w:id="19" w:name="_Toc510878791"/>
+      <w:bookmarkStart w:id="20" w:name="_Toc510878791"/>
       <w:r>
         <w:t xml:space="preserve">Task 3: </w:t>
       </w:r>
@@ -2199,7 +2208,7 @@
         </w:rPr>
         <w:t>ews and Article details activities</w:t>
       </w:r>
-      <w:bookmarkEnd w:id="19"/>
+      <w:bookmarkEnd w:id="20"/>
     </w:p>
     <w:p/>
     <w:p>
@@ -2348,7 +2357,7 @@
           <w:color w:val="38761D"/>
         </w:rPr>
       </w:pPr>
-      <w:bookmarkStart w:id="20" w:name="_Toc510878792"/>
+      <w:bookmarkStart w:id="21" w:name="_Toc510878792"/>
       <w:r>
         <w:t xml:space="preserve">Task 4: </w:t>
       </w:r>
@@ -2358,7 +2367,7 @@
         </w:rPr>
         <w:t>Create Squad and Player details activities</w:t>
       </w:r>
-      <w:bookmarkEnd w:id="20"/>
+      <w:bookmarkEnd w:id="21"/>
     </w:p>
     <w:p>
       <w:pPr>
@@ -2484,13 +2493,7 @@
         <w:rPr>
           <w:color w:val="auto"/>
         </w:rPr>
-        <w:t xml:space="preserve"> </w:t>
-      </w:r>
-      <w:r>
-        <w:rPr>
-          <w:color w:val="auto"/>
-        </w:rPr>
-        <w:t>via a CursorLoader</w:t>
+        <w:t xml:space="preserve"> via a CursorLoader</w:t>
       </w:r>
     </w:p>
     <w:p>
@@ -2564,7 +2567,7 @@
           <w:color w:val="38761D"/>
         </w:rPr>
       </w:pPr>
-      <w:bookmarkStart w:id="21" w:name="_Toc510878793"/>
+      <w:bookmarkStart w:id="22" w:name="_Toc510878793"/>
       <w:r>
         <w:t xml:space="preserve">Task 5: </w:t>
       </w:r>
@@ -2574,7 +2577,7 @@
         </w:rPr>
         <w:t>Create Fixtures and Results activity</w:t>
       </w:r>
-      <w:bookmarkEnd w:id="21"/>
+      <w:bookmarkEnd w:id="22"/>
     </w:p>
     <w:p>
       <w:pPr>
@@ -2643,8 +2646,6 @@
         </w:rPr>
         <w:t>the</w:t>
       </w:r>
-      <w:bookmarkStart w:id="22" w:name="_GoBack"/>
-      <w:bookmarkEnd w:id="22"/>
       <w:r>
         <w:rPr>
           <w:color w:val="auto"/>
@@ -2691,13 +2692,7 @@
         <w:rPr>
           <w:color w:val="auto"/>
         </w:rPr>
-        <w:t xml:space="preserve"> </w:t>
-      </w:r>
-      <w:r>
-        <w:rPr>
-          <w:color w:val="auto"/>
-        </w:rPr>
-        <w:t>via a CursorLoader</w:t>
+        <w:t xml:space="preserve"> via a CursorLoader</w:t>
       </w:r>
     </w:p>
     <w:p>
@@ -3067,7 +3062,7 @@
       <w:rPr>
         <w:noProof/>
       </w:rPr>
-      <w:t>11</w:t>
+      <w:t>9</w:t>
     </w:r>
     <w:r>
       <w:fldChar w:fldCharType="end"/>
@@ -5711,7 +5706,7 @@
 </file>
 
 <file path=customXml/itemProps1.xml><?xml version="1.0" encoding="utf-8"?>
-<ds:datastoreItem xmlns:ds="http://schemas.openxmlformats.org/officeDocument/2006/customXml" ds:itemID="{88B26592-5024-441F-8E1E-9DC3B1E454BC}">
+<ds:datastoreItem xmlns:ds="http://schemas.openxmlformats.org/officeDocument/2006/customXml" ds:itemID="{84091040-7904-4D53-963F-24801E128951}">
   <ds:schemaRefs>
     <ds:schemaRef ds:uri="http://schemas.openxmlformats.org/officeDocument/2006/bibliography"/>
   </ds:schemaRefs>

</xml_diff>